<commit_message>
Identity managment is Completed
</commit_message>
<xml_diff>
--- a/مدیریت کابران/مدیریت کاربران.docx
+++ b/مدیریت کابران/مدیریت کاربران.docx
@@ -91,10 +91,10 @@
       <w:r>
         <w:rPr>
           <w:rFonts w:cs="B Nazanin"/>
-          <w:sz w:val="28"/>
-          <w:szCs w:val="28"/>
-          <w:rtl/>
-          <w:lang w:bidi="fa-IR"/>
+          <w:noProof/>
+          <w:sz w:val="28"/>
+          <w:szCs w:val="28"/>
+          <w:rtl/>
         </w:rPr>
         <w:drawing>
           <wp:inline distT="0" distB="0" distL="0" distR="0" wp14:anchorId="4FFC6CE7" wp14:editId="3175B702">
@@ -263,10 +263,10 @@
       <w:r>
         <w:rPr>
           <w:rFonts w:cs="B Nazanin"/>
-          <w:sz w:val="28"/>
-          <w:szCs w:val="28"/>
-          <w:rtl/>
-          <w:lang w:bidi="fa-IR"/>
+          <w:noProof/>
+          <w:sz w:val="28"/>
+          <w:szCs w:val="28"/>
+          <w:rtl/>
         </w:rPr>
         <w:drawing>
           <wp:inline distT="0" distB="0" distL="0" distR="0" wp14:anchorId="3E57576F" wp14:editId="117D3E9D">
@@ -349,10 +349,10 @@
       <w:r>
         <w:rPr>
           <w:rFonts w:cs="B Nazanin"/>
-          <w:sz w:val="28"/>
-          <w:szCs w:val="28"/>
-          <w:rtl/>
-          <w:lang w:bidi="fa-IR"/>
+          <w:noProof/>
+          <w:sz w:val="28"/>
+          <w:szCs w:val="28"/>
+          <w:rtl/>
         </w:rPr>
         <w:drawing>
           <wp:inline distT="0" distB="0" distL="0" distR="0" wp14:anchorId="74C35628" wp14:editId="26D1CF0B">
@@ -445,10 +445,10 @@
       <w:r>
         <w:rPr>
           <w:rFonts w:cs="B Nazanin"/>
-          <w:sz w:val="28"/>
-          <w:szCs w:val="28"/>
-          <w:rtl/>
-          <w:lang w:bidi="fa-IR"/>
+          <w:noProof/>
+          <w:sz w:val="28"/>
+          <w:szCs w:val="28"/>
+          <w:rtl/>
         </w:rPr>
         <w:drawing>
           <wp:inline distT="0" distB="0" distL="0" distR="0" wp14:anchorId="1D68A92C" wp14:editId="5F99B3E0">
@@ -624,10 +624,10 @@
       <w:r>
         <w:rPr>
           <w:rFonts w:cs="B Nazanin"/>
-          <w:sz w:val="28"/>
-          <w:szCs w:val="28"/>
-          <w:rtl/>
-          <w:lang w:bidi="fa-IR"/>
+          <w:noProof/>
+          <w:sz w:val="28"/>
+          <w:szCs w:val="28"/>
+          <w:rtl/>
         </w:rPr>
         <w:drawing>
           <wp:inline distT="0" distB="0" distL="0" distR="0" wp14:anchorId="082F788F" wp14:editId="5CB1680A">
@@ -720,10 +720,10 @@
       <w:r>
         <w:rPr>
           <w:rFonts w:cs="B Nazanin"/>
-          <w:sz w:val="28"/>
-          <w:szCs w:val="28"/>
-          <w:rtl/>
-          <w:lang w:bidi="fa-IR"/>
+          <w:noProof/>
+          <w:sz w:val="28"/>
+          <w:szCs w:val="28"/>
+          <w:rtl/>
         </w:rPr>
         <w:drawing>
           <wp:inline distT="0" distB="0" distL="0" distR="0" wp14:anchorId="287C93A1" wp14:editId="5CBFA48F">
@@ -802,10 +802,10 @@
       <w:r>
         <w:rPr>
           <w:rFonts w:cs="B Nazanin"/>
-          <w:sz w:val="28"/>
-          <w:szCs w:val="28"/>
-          <w:rtl/>
-          <w:lang w:bidi="fa-IR"/>
+          <w:noProof/>
+          <w:sz w:val="28"/>
+          <w:szCs w:val="28"/>
+          <w:rtl/>
         </w:rPr>
         <w:drawing>
           <wp:inline distT="0" distB="0" distL="0" distR="0" wp14:anchorId="1A060597" wp14:editId="3A94C2F5">
@@ -920,10 +920,10 @@
           <w:rFonts w:cs="B Nazanin"/>
           <w:b/>
           <w:bCs/>
-          <w:sz w:val="28"/>
-          <w:szCs w:val="28"/>
-          <w:rtl/>
-          <w:lang w:bidi="fa-IR"/>
+          <w:noProof/>
+          <w:sz w:val="28"/>
+          <w:szCs w:val="28"/>
+          <w:rtl/>
         </w:rPr>
         <w:drawing>
           <wp:inline distT="0" distB="0" distL="0" distR="0" wp14:anchorId="40C81BD3" wp14:editId="58ED04EA">
@@ -1045,10 +1045,10 @@
       <w:r>
         <w:rPr>
           <w:rFonts w:cs="B Nazanin"/>
-          <w:sz w:val="28"/>
-          <w:szCs w:val="28"/>
-          <w:rtl/>
-          <w:lang w:bidi="fa-IR"/>
+          <w:noProof/>
+          <w:sz w:val="28"/>
+          <w:szCs w:val="28"/>
+          <w:rtl/>
         </w:rPr>
         <w:drawing>
           <wp:inline distT="0" distB="0" distL="0" distR="0" wp14:anchorId="448FC248" wp14:editId="391CD2A2">
@@ -1146,10 +1146,10 @@
       <w:r>
         <w:rPr>
           <w:rFonts w:cs="B Nazanin"/>
-          <w:sz w:val="28"/>
-          <w:szCs w:val="28"/>
-          <w:rtl/>
-          <w:lang w:bidi="fa-IR"/>
+          <w:noProof/>
+          <w:sz w:val="28"/>
+          <w:szCs w:val="28"/>
+          <w:rtl/>
         </w:rPr>
         <w:drawing>
           <wp:inline distT="0" distB="0" distL="0" distR="0" wp14:anchorId="3DED5B7E" wp14:editId="7D9EA800">
@@ -1359,22 +1359,20 @@
         <w:spacing w:line="276" w:lineRule="auto"/>
         <w:jc w:val="center"/>
         <w:rPr>
-          <w:rFonts w:cs="B Nazanin" w:hint="cs"/>
-          <w:sz w:val="28"/>
-          <w:szCs w:val="28"/>
-          <w:rtl/>
-          <w:lang w:bidi="fa-IR"/>
-        </w:rPr>
-      </w:pPr>
-      <w:bookmarkStart w:id="0" w:name="_GoBack"/>
-      <w:bookmarkEnd w:id="0"/>
-      <w:r>
-        <w:rPr>
-          <w:rFonts w:cs="B Nazanin"/>
-          <w:sz w:val="28"/>
-          <w:szCs w:val="28"/>
-          <w:rtl/>
-          <w:lang w:bidi="fa-IR"/>
+          <w:rFonts w:cs="B Nazanin"/>
+          <w:sz w:val="28"/>
+          <w:szCs w:val="28"/>
+          <w:rtl/>
+          <w:lang w:bidi="fa-IR"/>
+        </w:rPr>
+      </w:pPr>
+      <w:r>
+        <w:rPr>
+          <w:rFonts w:cs="B Nazanin"/>
+          <w:noProof/>
+          <w:sz w:val="28"/>
+          <w:szCs w:val="28"/>
+          <w:rtl/>
         </w:rPr>
         <w:drawing>
           <wp:inline distT="0" distB="0" distL="0" distR="0" wp14:anchorId="615921F1" wp14:editId="3C615280">
@@ -1412,6 +1410,348 @@
           </wp:inline>
         </w:drawing>
       </w:r>
+    </w:p>
+    <w:p>
+      <w:pPr>
+        <w:bidi/>
+        <w:ind w:firstLine="720"/>
+        <w:rPr>
+          <w:rFonts w:cs="B Nazanin"/>
+          <w:b/>
+          <w:bCs/>
+          <w:sz w:val="32"/>
+          <w:szCs w:val="32"/>
+          <w:rtl/>
+          <w:lang w:bidi="fa-IR"/>
+        </w:rPr>
+      </w:pPr>
+      <w:r>
+        <w:rPr>
+          <w:rFonts w:cs="B Nazanin" w:hint="cs"/>
+          <w:b/>
+          <w:bCs/>
+          <w:sz w:val="32"/>
+          <w:szCs w:val="32"/>
+          <w:rtl/>
+          <w:lang w:bidi="fa-IR"/>
+        </w:rPr>
+        <w:t>بخش ورود کابران و ثبت نام کابران :</w:t>
+      </w:r>
+    </w:p>
+    <w:p>
+      <w:pPr>
+        <w:bidi/>
+        <w:jc w:val="center"/>
+        <w:rPr>
+          <w:rFonts w:cs="B Nazanin"/>
+          <w:sz w:val="32"/>
+          <w:szCs w:val="32"/>
+          <w:rtl/>
+          <w:lang w:bidi="fa-IR"/>
+        </w:rPr>
+      </w:pPr>
+    </w:p>
+    <w:p>
+      <w:pPr>
+        <w:bidi/>
+        <w:rPr>
+          <w:rFonts w:cs="B Nazanin"/>
+          <w:sz w:val="28"/>
+          <w:szCs w:val="28"/>
+          <w:rtl/>
+          <w:lang w:bidi="fa-IR"/>
+        </w:rPr>
+      </w:pPr>
+      <w:r>
+        <w:rPr>
+          <w:rFonts w:cs="B Nazanin" w:hint="cs"/>
+          <w:sz w:val="28"/>
+          <w:szCs w:val="28"/>
+          <w:rtl/>
+          <w:lang w:bidi="fa-IR"/>
+        </w:rPr>
+        <w:lastRenderedPageBreak/>
+        <w:t xml:space="preserve">تنها برای بخش کاربران عادی (دانش آموز) در بخش </w:t>
+      </w:r>
+      <w:proofErr w:type="spellStart"/>
+      <w:r>
+        <w:rPr>
+          <w:rFonts w:cs="B Nazanin"/>
+          <w:sz w:val="28"/>
+          <w:szCs w:val="28"/>
+          <w:lang w:bidi="fa-IR"/>
+        </w:rPr>
+        <w:t>WebServicePresentationLayer</w:t>
+      </w:r>
+      <w:proofErr w:type="spellEnd"/>
+      <w:r>
+        <w:rPr>
+          <w:rFonts w:cs="B Nazanin" w:hint="cs"/>
+          <w:sz w:val="28"/>
+          <w:szCs w:val="28"/>
+          <w:rtl/>
+          <w:lang w:bidi="fa-IR"/>
+        </w:rPr>
+        <w:t xml:space="preserve"> و </w:t>
+      </w:r>
+      <w:r>
+        <w:rPr>
+          <w:rFonts w:cs="B Nazanin"/>
+          <w:sz w:val="28"/>
+          <w:szCs w:val="28"/>
+          <w:lang w:bidi="fa-IR"/>
+        </w:rPr>
+        <w:t>Controller</w:t>
+      </w:r>
+      <w:r>
+        <w:rPr>
+          <w:rFonts w:cs="B Nazanin" w:hint="cs"/>
+          <w:sz w:val="28"/>
+          <w:szCs w:val="28"/>
+          <w:rtl/>
+          <w:lang w:bidi="fa-IR"/>
+        </w:rPr>
+        <w:t xml:space="preserve"> های موجود ثبت نام کاربر با استفاده از شماره موبایل می باشد که طبق روال تقریبا تمامی ثبت نام ها می باشد که با وارد نمودن یک سری اطلاعات برای کابر کد تائید ارسال می شود و بعد از آن با وارد نمودن کد تائید برای کابر توکن ساخته می شود.</w:t>
+      </w:r>
+    </w:p>
+    <w:p>
+      <w:pPr>
+        <w:bidi/>
+        <w:jc w:val="center"/>
+        <w:rPr>
+          <w:rFonts w:cs="B Nazanin"/>
+          <w:sz w:val="28"/>
+          <w:szCs w:val="28"/>
+          <w:rtl/>
+          <w:lang w:bidi="fa-IR"/>
+        </w:rPr>
+      </w:pPr>
+      <w:r>
+        <w:rPr>
+          <w:rFonts w:cs="B Nazanin"/>
+          <w:sz w:val="28"/>
+          <w:szCs w:val="28"/>
+          <w:rtl/>
+          <w:lang w:bidi="fa-IR"/>
+        </w:rPr>
+        <w:drawing>
+          <wp:inline distT="0" distB="0" distL="0" distR="0" wp14:anchorId="7B62E911" wp14:editId="6CCAB5FD">
+            <wp:extent cx="3566469" cy="2225233"/>
+            <wp:effectExtent l="0" t="0" r="0" b="3810"/>
+            <wp:docPr id="4" name="Picture 4"/>
+            <wp:cNvGraphicFramePr>
+              <a:graphicFrameLocks xmlns:a="http://schemas.openxmlformats.org/drawingml/2006/main" noChangeAspect="1"/>
+            </wp:cNvGraphicFramePr>
+            <a:graphic xmlns:a="http://schemas.openxmlformats.org/drawingml/2006/main">
+              <a:graphicData uri="http://schemas.openxmlformats.org/drawingml/2006/picture">
+                <pic:pic xmlns:pic="http://schemas.openxmlformats.org/drawingml/2006/picture">
+                  <pic:nvPicPr>
+                    <pic:cNvPr id="1" name=""/>
+                    <pic:cNvPicPr/>
+                  </pic:nvPicPr>
+                  <pic:blipFill>
+                    <a:blip r:embed="rId17"/>
+                    <a:stretch>
+                      <a:fillRect/>
+                    </a:stretch>
+                  </pic:blipFill>
+                  <pic:spPr>
+                    <a:xfrm>
+                      <a:off x="0" y="0"/>
+                      <a:ext cx="3566469" cy="2225233"/>
+                    </a:xfrm>
+                    <a:prstGeom prst="rect">
+                      <a:avLst/>
+                    </a:prstGeom>
+                  </pic:spPr>
+                </pic:pic>
+              </a:graphicData>
+            </a:graphic>
+          </wp:inline>
+        </w:drawing>
+      </w:r>
+    </w:p>
+    <w:p>
+      <w:pPr>
+        <w:tabs>
+          <w:tab w:val="left" w:pos="1224"/>
+        </w:tabs>
+        <w:bidi/>
+        <w:rPr>
+          <w:rFonts w:cs="B Nazanin"/>
+          <w:sz w:val="28"/>
+          <w:szCs w:val="28"/>
+          <w:rtl/>
+          <w:lang w:bidi="fa-IR"/>
+        </w:rPr>
+      </w:pPr>
+      <w:r>
+        <w:rPr>
+          <w:rFonts w:cs="B Nazanin" w:hint="cs"/>
+          <w:sz w:val="28"/>
+          <w:szCs w:val="28"/>
+          <w:rtl/>
+          <w:lang w:bidi="fa-IR"/>
+        </w:rPr>
+        <w:t xml:space="preserve">همچنین بخشی از کد : </w:t>
+      </w:r>
+    </w:p>
+    <w:p>
+      <w:pPr>
+        <w:tabs>
+          <w:tab w:val="left" w:pos="1224"/>
+        </w:tabs>
+        <w:bidi/>
+        <w:jc w:val="center"/>
+        <w:rPr>
+          <w:rFonts w:cs="B Nazanin"/>
+          <w:sz w:val="28"/>
+          <w:szCs w:val="28"/>
+          <w:rtl/>
+          <w:lang w:bidi="fa-IR"/>
+        </w:rPr>
+      </w:pPr>
+      <w:r>
+        <w:rPr>
+          <w:rFonts w:cs="B Nazanin"/>
+          <w:sz w:val="28"/>
+          <w:szCs w:val="28"/>
+          <w:rtl/>
+          <w:lang w:bidi="fa-IR"/>
+        </w:rPr>
+        <w:drawing>
+          <wp:inline distT="0" distB="0" distL="0" distR="0" wp14:anchorId="0B6BF46C" wp14:editId="478C8DD5">
+            <wp:extent cx="5044439" cy="4145280"/>
+            <wp:effectExtent l="0" t="0" r="4445" b="7620"/>
+            <wp:docPr id="14" name="Picture 14"/>
+            <wp:cNvGraphicFramePr>
+              <a:graphicFrameLocks xmlns:a="http://schemas.openxmlformats.org/drawingml/2006/main" noChangeAspect="1"/>
+            </wp:cNvGraphicFramePr>
+            <a:graphic xmlns:a="http://schemas.openxmlformats.org/drawingml/2006/main">
+              <a:graphicData uri="http://schemas.openxmlformats.org/drawingml/2006/picture">
+                <pic:pic xmlns:pic="http://schemas.openxmlformats.org/drawingml/2006/picture">
+                  <pic:nvPicPr>
+                    <pic:cNvPr id="1" name=""/>
+                    <pic:cNvPicPr/>
+                  </pic:nvPicPr>
+                  <pic:blipFill>
+                    <a:blip r:embed="rId18"/>
+                    <a:stretch>
+                      <a:fillRect/>
+                    </a:stretch>
+                  </pic:blipFill>
+                  <pic:spPr>
+                    <a:xfrm>
+                      <a:off x="0" y="0"/>
+                      <a:ext cx="5056302" cy="4155029"/>
+                    </a:xfrm>
+                    <a:prstGeom prst="rect">
+                      <a:avLst/>
+                    </a:prstGeom>
+                  </pic:spPr>
+                </pic:pic>
+              </a:graphicData>
+            </a:graphic>
+          </wp:inline>
+        </w:drawing>
+      </w:r>
+    </w:p>
+    <w:p>
+      <w:pPr>
+        <w:tabs>
+          <w:tab w:val="left" w:pos="1224"/>
+        </w:tabs>
+        <w:bidi/>
+        <w:rPr>
+          <w:rFonts w:cs="B Nazanin"/>
+          <w:sz w:val="28"/>
+          <w:szCs w:val="28"/>
+          <w:rtl/>
+          <w:lang w:bidi="fa-IR"/>
+        </w:rPr>
+      </w:pPr>
+      <w:r>
+        <w:rPr>
+          <w:rFonts w:cs="B Nazanin" w:hint="cs"/>
+          <w:sz w:val="28"/>
+          <w:szCs w:val="28"/>
+          <w:rtl/>
+          <w:lang w:bidi="fa-IR"/>
+        </w:rPr>
+        <w:lastRenderedPageBreak/>
+        <w:t xml:space="preserve">همچنین برای هر نقش معلم و دانش آموز پنلی مخصوص به خود کاربر وجود دارد که کاربران می توانند در آن قسمت به پنل خود وارد شوند و به ازای هر نقش </w:t>
+      </w:r>
+      <w:r>
+        <w:rPr>
+          <w:rFonts w:cs="B Nazanin"/>
+          <w:sz w:val="28"/>
+          <w:szCs w:val="28"/>
+          <w:lang w:bidi="fa-IR"/>
+        </w:rPr>
+        <w:t>login</w:t>
+      </w:r>
+      <w:r>
+        <w:rPr>
+          <w:rFonts w:cs="B Nazanin" w:hint="cs"/>
+          <w:sz w:val="28"/>
+          <w:szCs w:val="28"/>
+          <w:rtl/>
+          <w:lang w:bidi="fa-IR"/>
+        </w:rPr>
+        <w:t xml:space="preserve"> مخصوص به خود آن بخش وجود دارد.</w:t>
+      </w:r>
+    </w:p>
+    <w:p>
+      <w:pPr>
+        <w:tabs>
+          <w:tab w:val="left" w:pos="1224"/>
+        </w:tabs>
+        <w:bidi/>
+        <w:rPr>
+          <w:rFonts w:cs="B Nazanin"/>
+          <w:sz w:val="28"/>
+          <w:szCs w:val="28"/>
+          <w:rtl/>
+          <w:lang w:bidi="fa-IR"/>
+        </w:rPr>
+      </w:pPr>
+      <w:r>
+        <w:rPr>
+          <w:rFonts w:cs="B Nazanin" w:hint="cs"/>
+          <w:sz w:val="28"/>
+          <w:szCs w:val="28"/>
+          <w:rtl/>
+          <w:lang w:bidi="fa-IR"/>
+        </w:rPr>
+        <w:t>کاربران معلم از طرف ادمین تعریف شده اند ولی برای ورود به سیستم در پنل مخصوص خود در آن قسمت وجود دارد که معلمان نیز با آن وارد می شوند.</w:t>
+      </w:r>
+    </w:p>
+    <w:p>
+      <w:pPr>
+        <w:tabs>
+          <w:tab w:val="left" w:pos="1224"/>
+        </w:tabs>
+        <w:bidi/>
+        <w:rPr>
+          <w:rFonts w:cs="B Nazanin" w:hint="cs"/>
+          <w:sz w:val="28"/>
+          <w:szCs w:val="28"/>
+          <w:rtl/>
+          <w:lang w:bidi="fa-IR"/>
+        </w:rPr>
+      </w:pPr>
+      <w:r>
+        <w:rPr>
+          <w:rFonts w:cs="B Nazanin" w:hint="cs"/>
+          <w:sz w:val="28"/>
+          <w:szCs w:val="28"/>
+          <w:rtl/>
+          <w:lang w:bidi="fa-IR"/>
+        </w:rPr>
+        <w:t>برای دیگر بخش های مدیریت کاربران به دلیل اینکه کد کاملا مشخص و خوانا می باشد به همین دلیل از توضیح بخش های مشخص صرف نظر می شود.</w:t>
+      </w:r>
+      <w:bookmarkStart w:id="0" w:name="_GoBack"/>
+      <w:bookmarkEnd w:id="0"/>
     </w:p>
     <w:sectPr>
       <w:pgSz w:w="12240" w:h="15840"/>

</xml_diff>